<commit_message>
Fix: Updated lab 2 report from Jing.
</commit_message>
<xml_diff>
--- a/lab2/lab2_report.docx
+++ b/lab2/lab2_report.docx
@@ -1,302 +1,689 @@
 
 <file path=word/document.xml><?xml version="1.0" encoding="utf-8"?>
-<w:document xmlns:wpc="http://schemas.microsoft.com/office/word/2010/wordprocessingCanvas" xmlns:cx="http://schemas.microsoft.com/office/drawing/2014/chartex" xmlns:cx1="http://schemas.microsoft.com/office/drawing/2015/9/8/chartex" xmlns:cx2="http://schemas.microsoft.com/office/drawing/2015/10/21/chartex" xmlns:cx3="http://schemas.microsoft.com/office/drawing/2016/5/9/chartex" xmlns:cx4="http://schemas.microsoft.com/office/drawing/2016/5/10/chartex" xmlns:cx5="http://schemas.microsoft.com/office/drawing/2016/5/11/chartex" xmlns:cx6="http://schemas.microsoft.com/office/drawing/2016/5/12/chartex" xmlns:cx7="http://schemas.microsoft.com/office/drawing/2016/5/13/chartex" xmlns:cx8="http://schemas.microsoft.com/office/drawing/2016/5/14/chartex" xmlns:mc="http://schemas.openxmlformats.org/markup-compatibility/2006" xmlns:aink="http://schemas.microsoft.com/office/drawing/2016/ink" xmlns:am3d="http://schemas.microsoft.com/office/drawing/2017/model3d" xmlns:o="urn:schemas-microsoft-com:office:office" xmlns:oel="http://schemas.microsoft.com/office/2019/extlst" xmlns:r="http://schemas.openxmlformats.org/officeDocument/2006/relationships" xmlns:m="http://schemas.openxmlformats.org/officeDocument/2006/math" xmlns:v="urn:schemas-microsoft-com:vml" xmlns:wp14="http://schemas.microsoft.com/office/word/2010/wordprocessingDrawing" xmlns:wp="http://schemas.openxmlformats.org/drawingml/2006/wordprocessingDrawing" xmlns:w10="urn:schemas-microsoft-com:office:word" xmlns:w="http://schemas.openxmlformats.org/wordprocessingml/2006/main" xmlns:w14="http://schemas.microsoft.com/office/word/2010/wordml" xmlns:w15="http://schemas.microsoft.com/office/word/2012/wordml" xmlns:w16cex="http://schemas.microsoft.com/office/word/2018/wordml/cex" xmlns:w16cid="http://schemas.microsoft.com/office/word/2016/wordml/cid" xmlns:w16="http://schemas.microsoft.com/office/word/2018/wordml" xmlns:w16sdtdh="http://schemas.microsoft.com/office/word/2020/wordml/sdtdatahash" xmlns:w16se="http://schemas.microsoft.com/office/word/2015/wordml/symex" xmlns:wpg="http://schemas.microsoft.com/office/word/2010/wordprocessingGroup" xmlns:wpi="http://schemas.microsoft.com/office/word/2010/wordprocessingInk" xmlns:wne="http://schemas.microsoft.com/office/word/2006/wordml" xmlns:wps="http://schemas.microsoft.com/office/word/2010/wordprocessingShape" mc:Ignorable="w14 w15 w16se w16cid w16 w16cex w16sdtdh wp14">
+<w:document xmlns:wpc="http://schemas.microsoft.com/office/word/2010/wordprocessingCanvas" xmlns:cx="http://schemas.microsoft.com/office/drawing/2014/chartex" xmlns:cx1="http://schemas.microsoft.com/office/drawing/2015/9/8/chartex" xmlns:cx2="http://schemas.microsoft.com/office/drawing/2015/10/21/chartex" xmlns:cx3="http://schemas.microsoft.com/office/drawing/2016/5/9/chartex" xmlns:cx4="http://schemas.microsoft.com/office/drawing/2016/5/10/chartex" xmlns:cx5="http://schemas.microsoft.com/office/drawing/2016/5/11/chartex" xmlns:cx6="http://schemas.microsoft.com/office/drawing/2016/5/12/chartex" xmlns:cx7="http://schemas.microsoft.com/office/drawing/2016/5/13/chartex" xmlns:cx8="http://schemas.microsoft.com/office/drawing/2016/5/14/chartex" xmlns:mc="http://schemas.openxmlformats.org/markup-compatibility/2006" xmlns:aink="http://schemas.microsoft.com/office/drawing/2016/ink" xmlns:am3d="http://schemas.microsoft.com/office/drawing/2017/model3d" xmlns:o="urn:schemas-microsoft-com:office:office" xmlns:r="http://schemas.openxmlformats.org/officeDocument/2006/relationships" xmlns:m="http://schemas.openxmlformats.org/officeDocument/2006/math" xmlns:v="urn:schemas-microsoft-com:vml" xmlns:wp14="http://schemas.microsoft.com/office/word/2010/wordprocessingDrawing" xmlns:wp="http://schemas.openxmlformats.org/drawingml/2006/wordprocessingDrawing" xmlns:w10="urn:schemas-microsoft-com:office:word" xmlns:w="http://schemas.openxmlformats.org/wordprocessingml/2006/main" xmlns:w14="http://schemas.microsoft.com/office/word/2010/wordml" xmlns:w15="http://schemas.microsoft.com/office/word/2012/wordml" xmlns:w16cex="http://schemas.microsoft.com/office/word/2018/wordml/cex" xmlns:w16cid="http://schemas.microsoft.com/office/word/2016/wordml/cid" xmlns:w16="http://schemas.microsoft.com/office/word/2018/wordml" xmlns:w16sdtdh="http://schemas.microsoft.com/office/word/2020/wordml/sdtdatahash" xmlns:w16se="http://schemas.microsoft.com/office/word/2015/wordml/symex" xmlns:wpg="http://schemas.microsoft.com/office/word/2010/wordprocessingGroup" xmlns:wpi="http://schemas.microsoft.com/office/word/2010/wordprocessingInk" xmlns:wne="http://schemas.microsoft.com/office/word/2006/wordml" xmlns:wps="http://schemas.microsoft.com/office/word/2010/wordprocessingShape" mc:Ignorable="w14 w15 w16se w16cid w16 w16cex w16sdtdh wp14">
   <w:body>
-    <w:p/>
+    <w:p>
+      <w:pPr>
+        <w:ind w:left="0"/>
+      </w:pPr>
+    </w:p>
     <w:p>
       <w:pPr>
         <w:pStyle w:val="Heading1"/>
-      </w:pPr>
-      <w:r>
+        <w:ind w:left="0"/>
+        <w:jc w:val="center"/>
+      </w:pPr>
+      <w:r>
+        <w:t>Lab Report #</w:t>
+      </w:r>
+      <w:r>
+        <w:t>2</w:t>
+      </w:r>
+    </w:p>
+    <w:p>
+      <w:pPr>
+        <w:pStyle w:val="Heading1"/>
+        <w:jc w:val="center"/>
+        <w:rPr>
+          <w:sz w:val="28"/>
+          <w:szCs w:val="28"/>
+        </w:rPr>
+      </w:pPr>
+      <w:r>
+        <w:rPr>
+          <w:sz w:val="28"/>
+          <w:szCs w:val="28"/>
+        </w:rPr>
         <w:t>Name: __________</w:t>
       </w:r>
-    </w:p>
-    <w:p>
-      <w:pPr>
-        <w:pStyle w:val="Heading1"/>
-      </w:pPr>
+      <w:r>
+        <w:rPr>
+          <w:sz w:val="28"/>
+          <w:szCs w:val="28"/>
+        </w:rPr>
+        <w:t xml:space="preserve">            </w:t>
+      </w:r>
       <w:proofErr w:type="spellStart"/>
       <w:r>
+        <w:rPr>
+          <w:sz w:val="28"/>
+          <w:szCs w:val="28"/>
+        </w:rPr>
         <w:t>Netid</w:t>
       </w:r>
       <w:proofErr w:type="spellEnd"/>
       <w:r>
+        <w:rPr>
+          <w:sz w:val="28"/>
+          <w:szCs w:val="28"/>
+        </w:rPr>
         <w:t>: ___________</w:t>
       </w:r>
     </w:p>
-    <w:p/>
+    <w:p>
+      <w:pPr>
+        <w:ind w:left="0"/>
+        <w:rPr>
+          <w:sz w:val="28"/>
+          <w:szCs w:val="28"/>
+        </w:rPr>
+      </w:pPr>
+    </w:p>
+    <w:p>
+      <w:pPr>
+        <w:ind w:left="0"/>
+        <w:rPr>
+          <w:b/>
+          <w:bCs/>
+          <w:sz w:val="24"/>
+          <w:szCs w:val="24"/>
+        </w:rPr>
+      </w:pPr>
+      <w:r>
+        <w:rPr>
+          <w:b/>
+          <w:bCs/>
+          <w:sz w:val="24"/>
+          <w:szCs w:val="24"/>
+        </w:rPr>
+        <w:t xml:space="preserve">Note: </w:t>
+      </w:r>
+      <w:r>
+        <w:rPr>
+          <w:b/>
+          <w:bCs/>
+          <w:sz w:val="24"/>
+          <w:szCs w:val="24"/>
+        </w:rPr>
+        <w:t>f</w:t>
+      </w:r>
+      <w:r>
+        <w:rPr>
+          <w:b/>
+          <w:bCs/>
+          <w:sz w:val="24"/>
+          <w:szCs w:val="24"/>
+        </w:rPr>
+        <w:t xml:space="preserve">or this lab, you need to submit your corrected "max3sint16b.v" file and this report. Zip them together and name the zip folder after your </w:t>
+      </w:r>
+      <w:proofErr w:type="spellStart"/>
+      <w:r>
+        <w:rPr>
+          <w:b/>
+          <w:bCs/>
+          <w:sz w:val="24"/>
+          <w:szCs w:val="24"/>
+        </w:rPr>
+        <w:t>netid</w:t>
+      </w:r>
+      <w:proofErr w:type="spellEnd"/>
+      <w:r>
+        <w:rPr>
+          <w:b/>
+          <w:bCs/>
+          <w:sz w:val="24"/>
+          <w:szCs w:val="24"/>
+        </w:rPr>
+        <w:t>.</w:t>
+      </w:r>
+    </w:p>
+    <w:p>
+      <w:pPr>
+        <w:rPr>
+          <w:sz w:val="28"/>
+          <w:szCs w:val="28"/>
+        </w:rPr>
+      </w:pPr>
+    </w:p>
     <w:p>
       <w:pPr>
         <w:numPr>
           <w:ilvl w:val="0"/>
-          <w:numId w:val="1"/>
+          <w:numId w:val="3"/>
         </w:numPr>
-      </w:pPr>
-      <w:r>
-        <w:t>(20 pts) W</w:t>
-      </w:r>
-      <w:r>
-        <w:t>orking design submitted.</w:t>
-      </w:r>
-    </w:p>
-    <w:p/>
+        <w:rPr>
+          <w:sz w:val="28"/>
+          <w:szCs w:val="28"/>
+        </w:rPr>
+      </w:pPr>
+      <w:r>
+        <w:rPr>
+          <w:sz w:val="28"/>
+          <w:szCs w:val="28"/>
+        </w:rPr>
+        <w:t xml:space="preserve">(10 pts) What is the third error identified in the video? What is the first test vector that fails because of this error (warning: the test vectors that you have are different from what is in the video. Capture a screen shot of the simulation showing the vectors the fail and explain why it fails. The vectors need to be formatted as signed decimal as shown in the video.  Arrange the signals in the waveform viewer from top to bottom in the following order:  a, b, u1_lt, </w:t>
+      </w:r>
+      <w:proofErr w:type="spellStart"/>
+      <w:r>
+        <w:rPr>
+          <w:sz w:val="28"/>
+          <w:szCs w:val="28"/>
+        </w:rPr>
+        <w:t>max_ab</w:t>
+      </w:r>
+      <w:proofErr w:type="spellEnd"/>
+      <w:r>
+        <w:rPr>
+          <w:sz w:val="28"/>
+          <w:szCs w:val="28"/>
+        </w:rPr>
+        <w:t xml:space="preserve">, c, u2_lt, </w:t>
+      </w:r>
+      <w:proofErr w:type="gramStart"/>
+      <w:r>
+        <w:rPr>
+          <w:sz w:val="28"/>
+          <w:szCs w:val="28"/>
+        </w:rPr>
+        <w:t>y .</w:t>
+      </w:r>
+      <w:proofErr w:type="gramEnd"/>
+      <w:r>
+        <w:rPr>
+          <w:sz w:val="28"/>
+          <w:szCs w:val="28"/>
+        </w:rPr>
+        <w:t xml:space="preserve"> The screenshot MUST have the yellow cursor over the failing vector.</w:t>
+      </w:r>
+    </w:p>
+    <w:p>
+      <w:pPr>
+        <w:rPr>
+          <w:sz w:val="28"/>
+          <w:szCs w:val="28"/>
+        </w:rPr>
+      </w:pPr>
+    </w:p>
+    <w:p>
+      <w:pPr>
+        <w:rPr>
+          <w:sz w:val="28"/>
+          <w:szCs w:val="28"/>
+        </w:rPr>
+      </w:pPr>
+    </w:p>
     <w:p>
       <w:pPr>
         <w:numPr>
           <w:ilvl w:val="0"/>
-          <w:numId w:val="1"/>
+          <w:numId w:val="3"/>
         </w:numPr>
-      </w:pPr>
-      <w:r>
-        <w:t>(</w:t>
-      </w:r>
-      <w:r>
-        <w:t>10</w:t>
-      </w:r>
-      <w:r>
-        <w:t xml:space="preserve"> pts) What is the first error identified in the video? Be explicit, identify the line number and explain.</w:t>
-      </w:r>
-    </w:p>
-    <w:p/>
+        <w:rPr>
+          <w:sz w:val="28"/>
+          <w:szCs w:val="28"/>
+        </w:rPr>
+      </w:pPr>
+      <w:r>
+        <w:rPr>
+          <w:sz w:val="28"/>
+          <w:szCs w:val="28"/>
+        </w:rPr>
+        <w:t>(10 pts) What is the fourth error identified in the video? What is the first test vector that fails because of this error (warning: the test vectors that you have are different from what is in the video. Capture a screen shot of the simulation showing the vectors the fail and explain why it fails. The screenshot MUST have the yellow cursor over the failing vector.</w:t>
+      </w:r>
+    </w:p>
+    <w:p>
+      <w:pPr>
+        <w:rPr>
+          <w:sz w:val="28"/>
+          <w:szCs w:val="28"/>
+        </w:rPr>
+      </w:pPr>
+    </w:p>
+    <w:p>
+      <w:pPr>
+        <w:rPr>
+          <w:sz w:val="28"/>
+          <w:szCs w:val="28"/>
+        </w:rPr>
+      </w:pPr>
+    </w:p>
     <w:p>
       <w:pPr>
         <w:numPr>
           <w:ilvl w:val="0"/>
-          <w:numId w:val="1"/>
+          <w:numId w:val="3"/>
         </w:numPr>
-      </w:pPr>
-      <w:r>
-        <w:t>(10</w:t>
-      </w:r>
-      <w:r>
-        <w:t xml:space="preserve"> pts) What is the second error identified in the video? Be explicit, identify the line number and explain.</w:t>
-      </w:r>
-    </w:p>
-    <w:p/>
+        <w:rPr>
+          <w:sz w:val="28"/>
+          <w:szCs w:val="28"/>
+        </w:rPr>
+      </w:pPr>
+      <w:r>
+        <w:rPr>
+          <w:sz w:val="28"/>
+          <w:szCs w:val="28"/>
+        </w:rPr>
+        <w:t>(10 pts) What is the fifth error identified in the video? What is the first test vector that fails because of this error (warning: the test vectors that you have are different from what is in the video. Capture a screen shot of the simulation showing the vectors the fail and explain why it fails. The screenshot MUST have the yellow cursor over the failing vector.</w:t>
+      </w:r>
+    </w:p>
+    <w:p>
+      <w:pPr>
+        <w:rPr>
+          <w:sz w:val="28"/>
+          <w:szCs w:val="28"/>
+        </w:rPr>
+      </w:pPr>
+    </w:p>
+    <w:p>
+      <w:pPr>
+        <w:ind w:left="0"/>
+        <w:rPr>
+          <w:sz w:val="28"/>
+          <w:szCs w:val="28"/>
+        </w:rPr>
+      </w:pPr>
+    </w:p>
     <w:p>
       <w:pPr>
         <w:numPr>
           <w:ilvl w:val="0"/>
-          <w:numId w:val="1"/>
+          <w:numId w:val="3"/>
         </w:numPr>
-      </w:pPr>
-      <w:r>
+        <w:rPr>
+          <w:sz w:val="28"/>
+          <w:szCs w:val="28"/>
+        </w:rPr>
+      </w:pPr>
+      <w:r>
+        <w:rPr>
+          <w:sz w:val="28"/>
+          <w:szCs w:val="28"/>
+        </w:rPr>
+        <w:lastRenderedPageBreak/>
         <w:t>(</w:t>
       </w:r>
       <w:r>
-        <w:t>10</w:t>
-      </w:r>
-      <w:r>
-        <w:t xml:space="preserve"> pts) </w:t>
-      </w:r>
-      <w:r>
-        <w:t xml:space="preserve">What is the </w:t>
-      </w:r>
-      <w:r>
-        <w:t xml:space="preserve">third error identified in the video? What is the first test vector that fails because of this error (warning: the test vectors that you have are different from what is in the video. Capture a screen shot of the simulation showing the vectors the </w:t>
-      </w:r>
-      <w:proofErr w:type="gramStart"/>
-      <w:r>
-        <w:t>fail, and</w:t>
-      </w:r>
-      <w:proofErr w:type="gramEnd"/>
-      <w:r>
-        <w:t xml:space="preserve"> explain why it fails. The vectors need to be formatted as signed decimal as shown in the video.  Arrange the signals in the waveform viewer from top to bottom in the following order:  </w:t>
-      </w:r>
-      <w:r>
-        <w:rPr>
-          <w:rFonts w:ascii="Courier New" w:hAnsi="Courier New" w:cs="Courier New"/>
-          <w:sz w:val="20"/>
-          <w:szCs w:val="20"/>
-        </w:rPr>
-        <w:t>a</w:t>
-      </w:r>
-      <w:r>
-        <w:t xml:space="preserve">, b, u1_lt, </w:t>
-      </w:r>
-      <w:proofErr w:type="spellStart"/>
-      <w:r>
-        <w:t>max_ab</w:t>
-      </w:r>
-      <w:proofErr w:type="spellEnd"/>
-      <w:r>
-        <w:t>, c, u2_lt, y</w:t>
-      </w:r>
-      <w:r>
-        <w:t>. The screenshot MUST have the yellow cursor over the failing vector.</w:t>
-      </w:r>
-    </w:p>
-    <w:p/>
+        <w:rPr>
+          <w:sz w:val="28"/>
+          <w:szCs w:val="28"/>
+        </w:rPr>
+        <w:t>5</w:t>
+      </w:r>
+      <w:r>
+        <w:rPr>
+          <w:sz w:val="28"/>
+          <w:szCs w:val="28"/>
+        </w:rPr>
+        <w:t xml:space="preserve"> pts) After correcting all errors, capture a screenshot showing the last vector that causes the message ‘All vectors passed’ to be printed (can capture this message in the screenshot as well).</w:t>
+      </w:r>
+    </w:p>
+    <w:p>
+      <w:pPr>
+        <w:pStyle w:val="ListParagraph"/>
+        <w:rPr>
+          <w:sz w:val="28"/>
+          <w:szCs w:val="28"/>
+        </w:rPr>
+      </w:pPr>
+    </w:p>
+    <w:p>
+      <w:pPr>
+        <w:rPr>
+          <w:sz w:val="28"/>
+          <w:szCs w:val="28"/>
+        </w:rPr>
+      </w:pPr>
+    </w:p>
     <w:p>
       <w:pPr>
         <w:numPr>
           <w:ilvl w:val="0"/>
-          <w:numId w:val="1"/>
+          <w:numId w:val="3"/>
         </w:numPr>
-      </w:pPr>
-      <w:r>
+        <w:rPr>
+          <w:sz w:val="28"/>
+          <w:szCs w:val="28"/>
+        </w:rPr>
+      </w:pPr>
+      <w:r>
+        <w:rPr>
+          <w:sz w:val="28"/>
+          <w:szCs w:val="28"/>
+        </w:rPr>
         <w:t>(</w:t>
       </w:r>
       <w:r>
-        <w:t>10</w:t>
-      </w:r>
-      <w:r>
-        <w:t xml:space="preserve"> pts) What is the fourth error identified in the video? What is the first test vector that fails because of this error (warning: the test vectors that you have are different from what is in the video. Capture a screen shot of the simulation showing the vectors the </w:t>
-      </w:r>
-      <w:proofErr w:type="gramStart"/>
-      <w:r>
-        <w:t>fail, and</w:t>
-      </w:r>
-      <w:proofErr w:type="gramEnd"/>
-      <w:r>
-        <w:t xml:space="preserve"> explain why it fails.</w:t>
-      </w:r>
-      <w:r>
-        <w:t xml:space="preserve"> The screenshot MUST have the yellow cursor over the failing vector.</w:t>
-      </w:r>
-    </w:p>
-    <w:p/>
+        <w:rPr>
+          <w:sz w:val="28"/>
+          <w:szCs w:val="28"/>
+        </w:rPr>
+        <w:t>5</w:t>
+      </w:r>
+      <w:r>
+        <w:rPr>
+          <w:sz w:val="28"/>
+          <w:szCs w:val="28"/>
+        </w:rPr>
+        <w:t>pts) Run the implementation, then run the ‘Post Implementation Timing Simulation’. Capture a screenshot showing the message ‘All vectors passed’. In the screenshot, have the ‘</w:t>
+      </w:r>
+      <w:proofErr w:type="spellStart"/>
+      <w:r>
+        <w:rPr>
+          <w:sz w:val="28"/>
+          <w:szCs w:val="28"/>
+        </w:rPr>
+        <w:t>uut</w:t>
+      </w:r>
+      <w:proofErr w:type="spellEnd"/>
+      <w:r>
+        <w:rPr>
+          <w:sz w:val="28"/>
+          <w:szCs w:val="28"/>
+        </w:rPr>
+        <w:t>’ selected in the ‘Scope’ tab, and have the screenshot include some of the signals from the ‘</w:t>
+      </w:r>
+      <w:proofErr w:type="spellStart"/>
+      <w:r>
+        <w:rPr>
+          <w:sz w:val="28"/>
+          <w:szCs w:val="28"/>
+        </w:rPr>
+        <w:t>uut</w:t>
+      </w:r>
+      <w:proofErr w:type="spellEnd"/>
+      <w:r>
+        <w:rPr>
+          <w:sz w:val="28"/>
+          <w:szCs w:val="28"/>
+        </w:rPr>
+        <w:t>’ (there will be some signals named ‘…OBUF’ in here in addition to other signals).</w:t>
+      </w:r>
+    </w:p>
+    <w:p>
+      <w:pPr>
+        <w:rPr>
+          <w:sz w:val="28"/>
+          <w:szCs w:val="28"/>
+        </w:rPr>
+      </w:pPr>
+    </w:p>
     <w:p>
       <w:pPr>
         <w:numPr>
           <w:ilvl w:val="0"/>
-          <w:numId w:val="1"/>
+          <w:numId w:val="3"/>
         </w:numPr>
-      </w:pPr>
-      <w:r>
-        <w:t>(</w:t>
-      </w:r>
-      <w:r>
-        <w:t>10</w:t>
-      </w:r>
-      <w:r>
-        <w:t xml:space="preserve"> pts) What is the </w:t>
-      </w:r>
-      <w:r>
-        <w:t>fifth</w:t>
-      </w:r>
-      <w:r>
-        <w:t xml:space="preserve"> error identified in the video? What is the first test vector that fails because of this error (warning: the test vectors that you have are different from what is in the video. Capture a screen shot of the simulation showing the vectors the </w:t>
-      </w:r>
-      <w:proofErr w:type="gramStart"/>
-      <w:r>
-        <w:t>fail, and</w:t>
-      </w:r>
-      <w:proofErr w:type="gramEnd"/>
-      <w:r>
-        <w:t xml:space="preserve"> explain why it fails.</w:t>
-      </w:r>
-      <w:r>
-        <w:t xml:space="preserve"> The screenshot MUST have the yellow cursor over the failing vector.</w:t>
-      </w:r>
-    </w:p>
-    <w:p/>
+        <w:rPr>
+          <w:sz w:val="28"/>
+          <w:szCs w:val="28"/>
+        </w:rPr>
+      </w:pPr>
+      <w:r>
+        <w:rPr>
+          <w:sz w:val="28"/>
+          <w:szCs w:val="28"/>
+        </w:rPr>
+        <w:t xml:space="preserve">(10 pts) </w:t>
+      </w:r>
+      <w:r>
+        <w:rPr>
+          <w:sz w:val="28"/>
+          <w:szCs w:val="28"/>
+        </w:rPr>
+        <w:t xml:space="preserve">What is the difference between declaring a signed versus an unsigned wire? </w:t>
+      </w:r>
+    </w:p>
+    <w:p>
+      <w:pPr>
+        <w:pStyle w:val="ListParagraph"/>
+        <w:rPr>
+          <w:sz w:val="28"/>
+          <w:szCs w:val="28"/>
+        </w:rPr>
+      </w:pPr>
+    </w:p>
+    <w:p>
+      <w:pPr>
+        <w:rPr>
+          <w:sz w:val="28"/>
+          <w:szCs w:val="28"/>
+        </w:rPr>
+      </w:pPr>
+    </w:p>
     <w:p>
       <w:pPr>
         <w:numPr>
           <w:ilvl w:val="0"/>
-          <w:numId w:val="1"/>
+          <w:numId w:val="3"/>
         </w:numPr>
-      </w:pPr>
-      <w:r>
-        <w:t>(1</w:t>
-      </w:r>
-      <w:r>
-        <w:t>5</w:t>
-      </w:r>
-      <w:r>
-        <w:t xml:space="preserve"> pts) After correcting all errors, capture a screenshot showing the last vector that causes the message ‘All vectors passed’ to be printed (can capture this message in the screenshot as well).</w:t>
-      </w:r>
-    </w:p>
-    <w:p/>
-    <w:p>
-      <w:pPr>
-        <w:pStyle w:val="StyleBodyText12pt"/>
+        <w:rPr>
+          <w:sz w:val="28"/>
+          <w:szCs w:val="28"/>
+        </w:rPr>
+      </w:pPr>
+      <w:r>
+        <w:rPr>
+          <w:sz w:val="28"/>
+          <w:szCs w:val="28"/>
+        </w:rPr>
+        <w:t xml:space="preserve">(10 pts) </w:t>
+      </w:r>
+      <w:r>
+        <w:rPr>
+          <w:sz w:val="28"/>
+          <w:szCs w:val="28"/>
+        </w:rPr>
+        <w:t>What type does Verilog assume if a wire isn’t declared? How can this cause a problem for a multi-bit signal?</w:t>
+      </w:r>
+    </w:p>
+    <w:p>
+      <w:pPr>
+        <w:rPr>
+          <w:sz w:val="28"/>
+          <w:szCs w:val="28"/>
+        </w:rPr>
+      </w:pPr>
+    </w:p>
+    <w:p>
+      <w:pPr>
+        <w:rPr>
+          <w:sz w:val="28"/>
+          <w:szCs w:val="28"/>
+        </w:rPr>
+      </w:pPr>
+    </w:p>
+    <w:p>
+      <w:pPr>
         <w:numPr>
           <w:ilvl w:val="0"/>
-          <w:numId w:val="1"/>
+          <w:numId w:val="3"/>
         </w:numPr>
-      </w:pPr>
-      <w:r>
-        <w:rPr>
-          <w:rFonts w:ascii="Calibri" w:hAnsi="Calibri"/>
-          <w:sz w:val="22"/>
-          <w:szCs w:val="22"/>
+        <w:rPr>
+          <w:sz w:val="28"/>
+          <w:szCs w:val="28"/>
+        </w:rPr>
+      </w:pPr>
+      <w:r>
+        <w:rPr>
+          <w:sz w:val="28"/>
+          <w:szCs w:val="28"/>
         </w:rPr>
         <w:t>(</w:t>
       </w:r>
       <w:r>
         <w:rPr>
-          <w:rFonts w:ascii="Calibri" w:hAnsi="Calibri"/>
-          <w:sz w:val="22"/>
-          <w:szCs w:val="22"/>
-        </w:rPr>
-        <w:t>1</w:t>
-      </w:r>
-      <w:r>
-        <w:rPr>
-          <w:rFonts w:ascii="Calibri" w:hAnsi="Calibri"/>
-          <w:sz w:val="22"/>
-          <w:szCs w:val="22"/>
-        </w:rPr>
-        <w:t>5</w:t>
-      </w:r>
-      <w:r>
-        <w:rPr>
-          <w:rFonts w:ascii="Calibri" w:hAnsi="Calibri"/>
-          <w:sz w:val="22"/>
-          <w:szCs w:val="22"/>
-        </w:rPr>
-        <w:t xml:space="preserve"> pts) Run the implementation, then run the ‘Post Implementation Timing Simulation’. Capture a screenshot showing the message ‘All vectors passed’. In the screenshot, have the ‘</w:t>
-      </w:r>
-      <w:proofErr w:type="spellStart"/>
-      <w:r>
-        <w:rPr>
-          <w:rFonts w:ascii="Calibri" w:hAnsi="Calibri"/>
-          <w:sz w:val="22"/>
-          <w:szCs w:val="22"/>
-        </w:rPr>
-        <w:t>uut</w:t>
-      </w:r>
-      <w:proofErr w:type="spellEnd"/>
-      <w:r>
-        <w:rPr>
-          <w:rFonts w:ascii="Calibri" w:hAnsi="Calibri"/>
-          <w:sz w:val="22"/>
-          <w:szCs w:val="22"/>
-        </w:rPr>
-        <w:t xml:space="preserve">’ selected in the </w:t>
-      </w:r>
-      <w:r>
-        <w:rPr>
-          <w:rFonts w:ascii="Calibri" w:hAnsi="Calibri"/>
-          <w:sz w:val="22"/>
-          <w:szCs w:val="22"/>
-        </w:rPr>
-        <w:t>‘Scope’ tab, and have the screenshot include some of the signals from the ‘</w:t>
-      </w:r>
-      <w:proofErr w:type="spellStart"/>
-      <w:r>
-        <w:rPr>
-          <w:rFonts w:ascii="Calibri" w:hAnsi="Calibri"/>
-          <w:sz w:val="22"/>
-          <w:szCs w:val="22"/>
-        </w:rPr>
-        <w:t>uut</w:t>
-      </w:r>
-      <w:proofErr w:type="spellEnd"/>
-      <w:r>
-        <w:rPr>
-          <w:rFonts w:ascii="Calibri" w:hAnsi="Calibri"/>
-          <w:sz w:val="22"/>
-          <w:szCs w:val="22"/>
-        </w:rPr>
-        <w:t>’ (there will be some signals named ‘…OBUF’ in here in addition to other signals).</w:t>
-      </w:r>
+          <w:sz w:val="28"/>
+          <w:szCs w:val="28"/>
+        </w:rPr>
+        <w:t>10</w:t>
+      </w:r>
+      <w:r>
+        <w:rPr>
+          <w:sz w:val="28"/>
+          <w:szCs w:val="28"/>
+        </w:rPr>
+        <w:t xml:space="preserve"> </w:t>
+      </w:r>
+      <w:r>
+        <w:rPr>
+          <w:sz w:val="28"/>
+          <w:szCs w:val="28"/>
+        </w:rPr>
+        <w:t xml:space="preserve">pts) </w:t>
+      </w:r>
+      <w:r>
+        <w:rPr>
+          <w:sz w:val="28"/>
+          <w:szCs w:val="28"/>
+        </w:rPr>
+        <w:t>Why use behavioral simulation instead of other simulations when debugging Verilog?</w:t>
+      </w:r>
+    </w:p>
+    <w:p>
+      <w:pPr>
+        <w:ind w:left="0"/>
+        <w:rPr>
+          <w:sz w:val="28"/>
+          <w:szCs w:val="28"/>
+        </w:rPr>
+      </w:pPr>
+    </w:p>
+    <w:p>
+      <w:pPr>
+        <w:pStyle w:val="ListParagraph"/>
+        <w:rPr>
+          <w:sz w:val="28"/>
+          <w:szCs w:val="28"/>
+        </w:rPr>
+      </w:pPr>
+    </w:p>
+    <w:p>
+      <w:pPr>
+        <w:numPr>
+          <w:ilvl w:val="0"/>
+          <w:numId w:val="3"/>
+        </w:numPr>
+        <w:rPr>
+          <w:sz w:val="28"/>
+          <w:szCs w:val="28"/>
+        </w:rPr>
+      </w:pPr>
+      <w:r>
+        <w:rPr>
+          <w:sz w:val="28"/>
+          <w:szCs w:val="28"/>
+        </w:rPr>
+        <w:t>(</w:t>
+      </w:r>
+      <w:r>
+        <w:rPr>
+          <w:sz w:val="28"/>
+          <w:szCs w:val="28"/>
+        </w:rPr>
+        <w:t>10</w:t>
+      </w:r>
+      <w:r>
+        <w:rPr>
+          <w:sz w:val="28"/>
+          <w:szCs w:val="28"/>
+        </w:rPr>
+        <w:t xml:space="preserve"> pts) </w:t>
+      </w:r>
+      <w:r>
+        <w:rPr>
+          <w:sz w:val="28"/>
+          <w:szCs w:val="28"/>
+        </w:rPr>
+        <w:t xml:space="preserve">After you run behavioral simulation, what should you do next to find useful waveform that helps you debug? </w:t>
+      </w:r>
+      <w:r>
+        <w:rPr>
+          <w:sz w:val="28"/>
+          <w:szCs w:val="28"/>
+        </w:rPr>
+        <w:t>If there is no waveform presents in your simulation, how to do?</w:t>
+      </w:r>
+      <w:r>
+        <w:rPr>
+          <w:sz w:val="28"/>
+          <w:szCs w:val="28"/>
+        </w:rPr>
+        <w:t xml:space="preserve"> </w:t>
+      </w:r>
+      <w:r>
+        <w:rPr>
+          <w:sz w:val="28"/>
+          <w:szCs w:val="28"/>
+        </w:rPr>
+        <w:t>How do you know the total time that you should run to pass all your test vectors</w:t>
+      </w:r>
+      <w:r>
+        <w:rPr>
+          <w:sz w:val="28"/>
+          <w:szCs w:val="28"/>
+        </w:rPr>
+        <w:t xml:space="preserve"> when you execute “run” command in TCL?</w:t>
+      </w:r>
+    </w:p>
+    <w:p>
+      <w:pPr>
+        <w:rPr>
+          <w:sz w:val="28"/>
+          <w:szCs w:val="28"/>
+        </w:rPr>
+      </w:pPr>
+    </w:p>
+    <w:p>
+      <w:pPr>
+        <w:pStyle w:val="ListParagraph"/>
+        <w:rPr>
+          <w:sz w:val="28"/>
+          <w:szCs w:val="28"/>
+        </w:rPr>
+      </w:pPr>
+    </w:p>
+    <w:p>
+      <w:pPr>
+        <w:numPr>
+          <w:ilvl w:val="0"/>
+          <w:numId w:val="3"/>
+        </w:numPr>
+        <w:rPr>
+          <w:sz w:val="28"/>
+          <w:szCs w:val="28"/>
+        </w:rPr>
+      </w:pPr>
+      <w:r>
+        <w:rPr>
+          <w:sz w:val="28"/>
+          <w:szCs w:val="28"/>
+        </w:rPr>
+        <w:t>(</w:t>
+      </w:r>
+      <w:r>
+        <w:rPr>
+          <w:sz w:val="28"/>
+          <w:szCs w:val="28"/>
+        </w:rPr>
+        <w:t>20</w:t>
+      </w:r>
+      <w:r>
+        <w:rPr>
+          <w:sz w:val="28"/>
+          <w:szCs w:val="28"/>
+        </w:rPr>
+        <w:t xml:space="preserve"> pts) </w:t>
+      </w:r>
+      <w:r>
+        <w:rPr>
+          <w:sz w:val="28"/>
+          <w:szCs w:val="28"/>
+        </w:rPr>
+        <w:t>Based your understanding of the video, how should we do hardware debugging? Make a clear summary.</w:t>
+      </w:r>
+    </w:p>
+    <w:p>
+      <w:pPr>
+        <w:pStyle w:val="StyleBodyText12pt"/>
+        <w:ind w:left="0"/>
+      </w:pPr>
     </w:p>
     <w:sectPr>
+      <w:headerReference w:type="default" r:id="rId8"/>
+      <w:footerReference w:type="even" r:id="rId9"/>
+      <w:footerReference w:type="default" r:id="rId10"/>
       <w:pgSz w:w="12240" w:h="15840"/>
-      <w:pgMar w:top="1440" w:right="1440" w:bottom="1440" w:left="1440" w:header="720" w:footer="720" w:gutter="0"/>
+      <w:pgMar w:top="1440" w:right="1440" w:bottom="1440" w:left="1440" w:header="1152" w:footer="720" w:gutter="0"/>
       <w:cols w:space="720"/>
       <w:docGrid w:linePitch="360"/>
     </w:sectPr>
@@ -304,9 +691,330 @@
 </w:document>
 </file>
 
+<file path=word/endnotes.xml><?xml version="1.0" encoding="utf-8"?>
+<w:endnotes xmlns:wpc="http://schemas.microsoft.com/office/word/2010/wordprocessingCanvas" xmlns:cx="http://schemas.microsoft.com/office/drawing/2014/chartex" xmlns:cx1="http://schemas.microsoft.com/office/drawing/2015/9/8/chartex" xmlns:cx2="http://schemas.microsoft.com/office/drawing/2015/10/21/chartex" xmlns:cx3="http://schemas.microsoft.com/office/drawing/2016/5/9/chartex" xmlns:cx4="http://schemas.microsoft.com/office/drawing/2016/5/10/chartex" xmlns:cx5="http://schemas.microsoft.com/office/drawing/2016/5/11/chartex" xmlns:cx6="http://schemas.microsoft.com/office/drawing/2016/5/12/chartex" xmlns:cx7="http://schemas.microsoft.com/office/drawing/2016/5/13/chartex" xmlns:cx8="http://schemas.microsoft.com/office/drawing/2016/5/14/chartex" xmlns:mc="http://schemas.openxmlformats.org/markup-compatibility/2006" xmlns:aink="http://schemas.microsoft.com/office/drawing/2016/ink" xmlns:am3d="http://schemas.microsoft.com/office/drawing/2017/model3d" xmlns:o="urn:schemas-microsoft-com:office:office" xmlns:r="http://schemas.openxmlformats.org/officeDocument/2006/relationships" xmlns:m="http://schemas.openxmlformats.org/officeDocument/2006/math" xmlns:v="urn:schemas-microsoft-com:vml" xmlns:wp14="http://schemas.microsoft.com/office/word/2010/wordprocessingDrawing" xmlns:wp="http://schemas.openxmlformats.org/drawingml/2006/wordprocessingDrawing" xmlns:w10="urn:schemas-microsoft-com:office:word" xmlns:w="http://schemas.openxmlformats.org/wordprocessingml/2006/main" xmlns:w14="http://schemas.microsoft.com/office/word/2010/wordml" xmlns:w15="http://schemas.microsoft.com/office/word/2012/wordml" xmlns:w16cex="http://schemas.microsoft.com/office/word/2018/wordml/cex" xmlns:w16cid="http://schemas.microsoft.com/office/word/2016/wordml/cid" xmlns:w16="http://schemas.microsoft.com/office/word/2018/wordml" xmlns:w16sdtdh="http://schemas.microsoft.com/office/word/2020/wordml/sdtdatahash" xmlns:w16se="http://schemas.microsoft.com/office/word/2015/wordml/symex" xmlns:wpg="http://schemas.microsoft.com/office/word/2010/wordprocessingGroup" xmlns:wpi="http://schemas.microsoft.com/office/word/2010/wordprocessingInk" xmlns:wne="http://schemas.microsoft.com/office/word/2006/wordml" xmlns:wps="http://schemas.microsoft.com/office/word/2010/wordprocessingShape" mc:Ignorable="w14 w15 w16se w16cid w16 w16cex w16sdtdh wp14">
+  <w:endnote w:type="separator" w:id="-1">
+    <w:p>
+      <w:pPr>
+        <w:spacing w:line="240" w:lineRule="auto"/>
+      </w:pPr>
+      <w:r>
+        <w:separator/>
+      </w:r>
+    </w:p>
+  </w:endnote>
+  <w:endnote w:type="continuationSeparator" w:id="0">
+    <w:p>
+      <w:pPr>
+        <w:spacing w:line="240" w:lineRule="auto"/>
+      </w:pPr>
+      <w:r>
+        <w:continuationSeparator/>
+      </w:r>
+    </w:p>
+  </w:endnote>
+</w:endnotes>
+</file>
+
+<file path=word/footer1.xml><?xml version="1.0" encoding="utf-8"?>
+<w:ftr xmlns:wpc="http://schemas.microsoft.com/office/word/2010/wordprocessingCanvas" xmlns:cx="http://schemas.microsoft.com/office/drawing/2014/chartex" xmlns:cx1="http://schemas.microsoft.com/office/drawing/2015/9/8/chartex" xmlns:cx2="http://schemas.microsoft.com/office/drawing/2015/10/21/chartex" xmlns:cx3="http://schemas.microsoft.com/office/drawing/2016/5/9/chartex" xmlns:cx4="http://schemas.microsoft.com/office/drawing/2016/5/10/chartex" xmlns:cx5="http://schemas.microsoft.com/office/drawing/2016/5/11/chartex" xmlns:cx6="http://schemas.microsoft.com/office/drawing/2016/5/12/chartex" xmlns:cx7="http://schemas.microsoft.com/office/drawing/2016/5/13/chartex" xmlns:cx8="http://schemas.microsoft.com/office/drawing/2016/5/14/chartex" xmlns:mc="http://schemas.openxmlformats.org/markup-compatibility/2006" xmlns:aink="http://schemas.microsoft.com/office/drawing/2016/ink" xmlns:am3d="http://schemas.microsoft.com/office/drawing/2017/model3d" xmlns:o="urn:schemas-microsoft-com:office:office" xmlns:r="http://schemas.openxmlformats.org/officeDocument/2006/relationships" xmlns:m="http://schemas.openxmlformats.org/officeDocument/2006/math" xmlns:v="urn:schemas-microsoft-com:vml" xmlns:wp14="http://schemas.microsoft.com/office/word/2010/wordprocessingDrawing" xmlns:wp="http://schemas.openxmlformats.org/drawingml/2006/wordprocessingDrawing" xmlns:w10="urn:schemas-microsoft-com:office:word" xmlns:w="http://schemas.openxmlformats.org/wordprocessingml/2006/main" xmlns:w14="http://schemas.microsoft.com/office/word/2010/wordml" xmlns:w15="http://schemas.microsoft.com/office/word/2012/wordml" xmlns:w16cex="http://schemas.microsoft.com/office/word/2018/wordml/cex" xmlns:w16cid="http://schemas.microsoft.com/office/word/2016/wordml/cid" xmlns:w16="http://schemas.microsoft.com/office/word/2018/wordml" xmlns:w16sdtdh="http://schemas.microsoft.com/office/word/2020/wordml/sdtdatahash" xmlns:w16se="http://schemas.microsoft.com/office/word/2015/wordml/symex" xmlns:wpg="http://schemas.microsoft.com/office/word/2010/wordprocessingGroup" xmlns:wpi="http://schemas.microsoft.com/office/word/2010/wordprocessingInk" xmlns:wne="http://schemas.microsoft.com/office/word/2006/wordml" xmlns:wps="http://schemas.microsoft.com/office/word/2010/wordprocessingShape" mc:Ignorable="w14 w15 w16se w16cid w16 w16cex w16sdtdh wp14">
+  <w:p>
+    <w:pPr>
+      <w:pStyle w:val="Footer"/>
+      <w:framePr w:wrap="none" w:vAnchor="text" w:hAnchor="margin" w:xAlign="center" w:y="1"/>
+      <w:rPr>
+        <w:rStyle w:val="PageNumber"/>
+      </w:rPr>
+    </w:pPr>
+    <w:r>
+      <w:rPr>
+        <w:rStyle w:val="PageNumber"/>
+      </w:rPr>
+      <w:fldChar w:fldCharType="begin"/>
+    </w:r>
+    <w:r>
+      <w:rPr>
+        <w:rStyle w:val="PageNumber"/>
+      </w:rPr>
+      <w:instrText xml:space="preserve"> PAGE </w:instrText>
+    </w:r>
+    <w:r>
+      <w:rPr>
+        <w:rStyle w:val="PageNumber"/>
+      </w:rPr>
+      <w:fldChar w:fldCharType="end"/>
+    </w:r>
+  </w:p>
+  <w:p>
+    <w:pPr>
+      <w:pStyle w:val="Footer"/>
+    </w:pPr>
+  </w:p>
+</w:ftr>
+</file>
+
+<file path=word/footer2.xml><?xml version="1.0" encoding="utf-8"?>
+<w:ftr xmlns:wpc="http://schemas.microsoft.com/office/word/2010/wordprocessingCanvas" xmlns:cx="http://schemas.microsoft.com/office/drawing/2014/chartex" xmlns:cx1="http://schemas.microsoft.com/office/drawing/2015/9/8/chartex" xmlns:cx2="http://schemas.microsoft.com/office/drawing/2015/10/21/chartex" xmlns:cx3="http://schemas.microsoft.com/office/drawing/2016/5/9/chartex" xmlns:cx4="http://schemas.microsoft.com/office/drawing/2016/5/10/chartex" xmlns:cx5="http://schemas.microsoft.com/office/drawing/2016/5/11/chartex" xmlns:cx6="http://schemas.microsoft.com/office/drawing/2016/5/12/chartex" xmlns:cx7="http://schemas.microsoft.com/office/drawing/2016/5/13/chartex" xmlns:cx8="http://schemas.microsoft.com/office/drawing/2016/5/14/chartex" xmlns:mc="http://schemas.openxmlformats.org/markup-compatibility/2006" xmlns:aink="http://schemas.microsoft.com/office/drawing/2016/ink" xmlns:am3d="http://schemas.microsoft.com/office/drawing/2017/model3d" xmlns:o="urn:schemas-microsoft-com:office:office" xmlns:r="http://schemas.openxmlformats.org/officeDocument/2006/relationships" xmlns:m="http://schemas.openxmlformats.org/officeDocument/2006/math" xmlns:v="urn:schemas-microsoft-com:vml" xmlns:wp14="http://schemas.microsoft.com/office/word/2010/wordprocessingDrawing" xmlns:wp="http://schemas.openxmlformats.org/drawingml/2006/wordprocessingDrawing" xmlns:w10="urn:schemas-microsoft-com:office:word" xmlns:w="http://schemas.openxmlformats.org/wordprocessingml/2006/main" xmlns:w14="http://schemas.microsoft.com/office/word/2010/wordml" xmlns:w15="http://schemas.microsoft.com/office/word/2012/wordml" xmlns:w16cex="http://schemas.microsoft.com/office/word/2018/wordml/cex" xmlns:w16cid="http://schemas.microsoft.com/office/word/2016/wordml/cid" xmlns:w16="http://schemas.microsoft.com/office/word/2018/wordml" xmlns:w16sdtdh="http://schemas.microsoft.com/office/word/2020/wordml/sdtdatahash" xmlns:w16se="http://schemas.microsoft.com/office/word/2015/wordml/symex" xmlns:wpg="http://schemas.microsoft.com/office/word/2010/wordprocessingGroup" xmlns:wpi="http://schemas.microsoft.com/office/word/2010/wordprocessingInk" xmlns:wne="http://schemas.microsoft.com/office/word/2006/wordml" xmlns:wps="http://schemas.microsoft.com/office/word/2010/wordprocessingShape" mc:Ignorable="w14 w15 w16se w16cid w16 w16cex w16sdtdh wp14">
+  <w:p>
+    <w:pPr>
+      <w:pStyle w:val="Footer"/>
+      <w:framePr w:wrap="none" w:vAnchor="text" w:hAnchor="margin" w:xAlign="center" w:y="1"/>
+      <w:rPr>
+        <w:rStyle w:val="PageNumber"/>
+      </w:rPr>
+    </w:pPr>
+    <w:r>
+      <w:rPr>
+        <w:rStyle w:val="PageNumber"/>
+      </w:rPr>
+      <w:fldChar w:fldCharType="begin"/>
+    </w:r>
+    <w:r>
+      <w:rPr>
+        <w:rStyle w:val="PageNumber"/>
+      </w:rPr>
+      <w:instrText xml:space="preserve"> PAGE </w:instrText>
+    </w:r>
+    <w:r>
+      <w:rPr>
+        <w:rStyle w:val="PageNumber"/>
+      </w:rPr>
+      <w:fldChar w:fldCharType="separate"/>
+    </w:r>
+    <w:r>
+      <w:rPr>
+        <w:rStyle w:val="PageNumber"/>
+        <w:noProof/>
+      </w:rPr>
+      <w:t>1</w:t>
+    </w:r>
+    <w:r>
+      <w:rPr>
+        <w:rStyle w:val="PageNumber"/>
+      </w:rPr>
+      <w:fldChar w:fldCharType="end"/>
+    </w:r>
+  </w:p>
+  <w:p>
+    <w:pPr>
+      <w:pStyle w:val="Footer"/>
+    </w:pPr>
+  </w:p>
+</w:ftr>
+</file>
+
+<file path=word/footnotes.xml><?xml version="1.0" encoding="utf-8"?>
+<w:footnotes xmlns:wpc="http://schemas.microsoft.com/office/word/2010/wordprocessingCanvas" xmlns:cx="http://schemas.microsoft.com/office/drawing/2014/chartex" xmlns:cx1="http://schemas.microsoft.com/office/drawing/2015/9/8/chartex" xmlns:cx2="http://schemas.microsoft.com/office/drawing/2015/10/21/chartex" xmlns:cx3="http://schemas.microsoft.com/office/drawing/2016/5/9/chartex" xmlns:cx4="http://schemas.microsoft.com/office/drawing/2016/5/10/chartex" xmlns:cx5="http://schemas.microsoft.com/office/drawing/2016/5/11/chartex" xmlns:cx6="http://schemas.microsoft.com/office/drawing/2016/5/12/chartex" xmlns:cx7="http://schemas.microsoft.com/office/drawing/2016/5/13/chartex" xmlns:cx8="http://schemas.microsoft.com/office/drawing/2016/5/14/chartex" xmlns:mc="http://schemas.openxmlformats.org/markup-compatibility/2006" xmlns:aink="http://schemas.microsoft.com/office/drawing/2016/ink" xmlns:am3d="http://schemas.microsoft.com/office/drawing/2017/model3d" xmlns:o="urn:schemas-microsoft-com:office:office" xmlns:r="http://schemas.openxmlformats.org/officeDocument/2006/relationships" xmlns:m="http://schemas.openxmlformats.org/officeDocument/2006/math" xmlns:v="urn:schemas-microsoft-com:vml" xmlns:wp14="http://schemas.microsoft.com/office/word/2010/wordprocessingDrawing" xmlns:wp="http://schemas.openxmlformats.org/drawingml/2006/wordprocessingDrawing" xmlns:w10="urn:schemas-microsoft-com:office:word" xmlns:w="http://schemas.openxmlformats.org/wordprocessingml/2006/main" xmlns:w14="http://schemas.microsoft.com/office/word/2010/wordml" xmlns:w15="http://schemas.microsoft.com/office/word/2012/wordml" xmlns:w16cex="http://schemas.microsoft.com/office/word/2018/wordml/cex" xmlns:w16cid="http://schemas.microsoft.com/office/word/2016/wordml/cid" xmlns:w16="http://schemas.microsoft.com/office/word/2018/wordml" xmlns:w16sdtdh="http://schemas.microsoft.com/office/word/2020/wordml/sdtdatahash" xmlns:w16se="http://schemas.microsoft.com/office/word/2015/wordml/symex" xmlns:wpg="http://schemas.microsoft.com/office/word/2010/wordprocessingGroup" xmlns:wpi="http://schemas.microsoft.com/office/word/2010/wordprocessingInk" xmlns:wne="http://schemas.microsoft.com/office/word/2006/wordml" xmlns:wps="http://schemas.microsoft.com/office/word/2010/wordprocessingShape" mc:Ignorable="w14 w15 w16se w16cid w16 w16cex w16sdtdh wp14">
+  <w:footnote w:type="separator" w:id="-1">
+    <w:p>
+      <w:pPr>
+        <w:spacing w:line="240" w:lineRule="auto"/>
+      </w:pPr>
+      <w:r>
+        <w:separator/>
+      </w:r>
+    </w:p>
+  </w:footnote>
+  <w:footnote w:type="continuationSeparator" w:id="0">
+    <w:p>
+      <w:pPr>
+        <w:spacing w:line="240" w:lineRule="auto"/>
+      </w:pPr>
+      <w:r>
+        <w:continuationSeparator/>
+      </w:r>
+    </w:p>
+  </w:footnote>
+</w:footnotes>
+</file>
+
+<file path=word/header1.xml><?xml version="1.0" encoding="utf-8"?>
+<w:hdr xmlns:wpc="http://schemas.microsoft.com/office/word/2010/wordprocessingCanvas" xmlns:cx="http://schemas.microsoft.com/office/drawing/2014/chartex" xmlns:cx1="http://schemas.microsoft.com/office/drawing/2015/9/8/chartex" xmlns:cx2="http://schemas.microsoft.com/office/drawing/2015/10/21/chartex" xmlns:cx3="http://schemas.microsoft.com/office/drawing/2016/5/9/chartex" xmlns:cx4="http://schemas.microsoft.com/office/drawing/2016/5/10/chartex" xmlns:cx5="http://schemas.microsoft.com/office/drawing/2016/5/11/chartex" xmlns:cx6="http://schemas.microsoft.com/office/drawing/2016/5/12/chartex" xmlns:cx7="http://schemas.microsoft.com/office/drawing/2016/5/13/chartex" xmlns:cx8="http://schemas.microsoft.com/office/drawing/2016/5/14/chartex" xmlns:mc="http://schemas.openxmlformats.org/markup-compatibility/2006" xmlns:aink="http://schemas.microsoft.com/office/drawing/2016/ink" xmlns:am3d="http://schemas.microsoft.com/office/drawing/2017/model3d" xmlns:o="urn:schemas-microsoft-com:office:office" xmlns:r="http://schemas.openxmlformats.org/officeDocument/2006/relationships" xmlns:m="http://schemas.openxmlformats.org/officeDocument/2006/math" xmlns:v="urn:schemas-microsoft-com:vml" xmlns:wp14="http://schemas.microsoft.com/office/word/2010/wordprocessingDrawing" xmlns:wp="http://schemas.openxmlformats.org/drawingml/2006/wordprocessingDrawing" xmlns:w10="urn:schemas-microsoft-com:office:word" xmlns:w="http://schemas.openxmlformats.org/wordprocessingml/2006/main" xmlns:w14="http://schemas.microsoft.com/office/word/2010/wordml" xmlns:w15="http://schemas.microsoft.com/office/word/2012/wordml" xmlns:w16cex="http://schemas.microsoft.com/office/word/2018/wordml/cex" xmlns:w16cid="http://schemas.microsoft.com/office/word/2016/wordml/cid" xmlns:w16="http://schemas.microsoft.com/office/word/2018/wordml" xmlns:w16sdtdh="http://schemas.microsoft.com/office/word/2020/wordml/sdtdatahash" xmlns:w16se="http://schemas.microsoft.com/office/word/2015/wordml/symex" xmlns:wpg="http://schemas.microsoft.com/office/word/2010/wordprocessingGroup" xmlns:wpi="http://schemas.microsoft.com/office/word/2010/wordprocessingInk" xmlns:wne="http://schemas.microsoft.com/office/word/2006/wordml" xmlns:wps="http://schemas.microsoft.com/office/word/2010/wordprocessingShape" mc:Ignorable="w14 w15 w16se w16cid w16 w16cex w16sdtdh wp14">
+  <w:p>
+    <w:pPr>
+      <w:pStyle w:val="Header"/>
+      <w:ind w:left="0"/>
+      <w:rPr>
+        <w:rFonts w:ascii="Cambria" w:hAnsi="Cambria"/>
+        <w:b/>
+        <w:bCs/>
+        <w:sz w:val="32"/>
+        <w:szCs w:val="32"/>
+        <w:u w:val="single"/>
+      </w:rPr>
+    </w:pPr>
+    <w:r>
+      <w:rPr>
+        <w:rFonts w:ascii="Cambria" w:hAnsi="Cambria"/>
+        <w:b/>
+        <w:bCs/>
+        <w:sz w:val="32"/>
+        <w:szCs w:val="32"/>
+        <w:lang w:eastAsia="zh-CN"/>
+      </w:rPr>
+      <w:t>ECE 4743</w:t>
+    </w:r>
+    <w:r>
+      <w:rPr>
+        <w:rFonts w:ascii="Cambria" w:hAnsi="Cambria" w:hint="eastAsia"/>
+        <w:b/>
+        <w:bCs/>
+        <w:sz w:val="32"/>
+        <w:szCs w:val="32"/>
+        <w:lang w:eastAsia="zh-CN"/>
+      </w:rPr>
+      <w:tab/>
+    </w:r>
+    <w:r>
+      <w:rPr>
+        <w:rFonts w:ascii="Cambria" w:hAnsi="Cambria"/>
+        <w:b/>
+        <w:bCs/>
+        <w:sz w:val="32"/>
+        <w:szCs w:val="32"/>
+      </w:rPr>
+      <w:t>Digital System Design</w:t>
+    </w:r>
+    <w:r>
+      <w:rPr>
+        <w:rFonts w:ascii="Cambria" w:hAnsi="Cambria"/>
+        <w:b/>
+        <w:bCs/>
+        <w:sz w:val="32"/>
+        <w:szCs w:val="32"/>
+      </w:rPr>
+      <w:tab/>
+    </w:r>
+    <w:r>
+      <w:rPr>
+        <w:rFonts w:ascii="Cambria" w:hAnsi="Cambria"/>
+        <w:b/>
+        <w:bCs/>
+        <w:sz w:val="32"/>
+        <w:szCs w:val="32"/>
+      </w:rPr>
+      <w:t>Spring 2023</w:t>
+    </w:r>
+  </w:p>
+</w:hdr>
+</file>
+
 <file path=word/numbering.xml><?xml version="1.0" encoding="utf-8"?>
-<w:numbering xmlns:wpc="http://schemas.microsoft.com/office/word/2010/wordprocessingCanvas" xmlns:cx="http://schemas.microsoft.com/office/drawing/2014/chartex" xmlns:cx1="http://schemas.microsoft.com/office/drawing/2015/9/8/chartex" xmlns:cx2="http://schemas.microsoft.com/office/drawing/2015/10/21/chartex" xmlns:cx3="http://schemas.microsoft.com/office/drawing/2016/5/9/chartex" xmlns:cx4="http://schemas.microsoft.com/office/drawing/2016/5/10/chartex" xmlns:cx5="http://schemas.microsoft.com/office/drawing/2016/5/11/chartex" xmlns:cx6="http://schemas.microsoft.com/office/drawing/2016/5/12/chartex" xmlns:cx7="http://schemas.microsoft.com/office/drawing/2016/5/13/chartex" xmlns:cx8="http://schemas.microsoft.com/office/drawing/2016/5/14/chartex" xmlns:mc="http://schemas.openxmlformats.org/markup-compatibility/2006" xmlns:aink="http://schemas.microsoft.com/office/drawing/2016/ink" xmlns:am3d="http://schemas.microsoft.com/office/drawing/2017/model3d" xmlns:o="urn:schemas-microsoft-com:office:office" xmlns:oel="http://schemas.microsoft.com/office/2019/extlst" xmlns:r="http://schemas.openxmlformats.org/officeDocument/2006/relationships" xmlns:m="http://schemas.openxmlformats.org/officeDocument/2006/math" xmlns:v="urn:schemas-microsoft-com:vml" xmlns:wp14="http://schemas.microsoft.com/office/word/2010/wordprocessingDrawing" xmlns:wp="http://schemas.openxmlformats.org/drawingml/2006/wordprocessingDrawing" xmlns:w10="urn:schemas-microsoft-com:office:word" xmlns:w="http://schemas.openxmlformats.org/wordprocessingml/2006/main" xmlns:w14="http://schemas.microsoft.com/office/word/2010/wordml" xmlns:w15="http://schemas.microsoft.com/office/word/2012/wordml" xmlns:w16cex="http://schemas.microsoft.com/office/word/2018/wordml/cex" xmlns:w16cid="http://schemas.microsoft.com/office/word/2016/wordml/cid" xmlns:w16="http://schemas.microsoft.com/office/word/2018/wordml" xmlns:w16sdtdh="http://schemas.microsoft.com/office/word/2020/wordml/sdtdatahash" xmlns:w16se="http://schemas.microsoft.com/office/word/2015/wordml/symex" xmlns:wpg="http://schemas.microsoft.com/office/word/2010/wordprocessingGroup" xmlns:wpi="http://schemas.microsoft.com/office/word/2010/wordprocessingInk" xmlns:wne="http://schemas.microsoft.com/office/word/2006/wordml" xmlns:wps="http://schemas.microsoft.com/office/word/2010/wordprocessingShape" mc:Ignorable="w14 w15 w16se w16cid w16 w16cex w16sdtdh wp14">
+<w:numbering xmlns:wpc="http://schemas.microsoft.com/office/word/2010/wordprocessingCanvas" xmlns:cx="http://schemas.microsoft.com/office/drawing/2014/chartex" xmlns:cx1="http://schemas.microsoft.com/office/drawing/2015/9/8/chartex" xmlns:cx2="http://schemas.microsoft.com/office/drawing/2015/10/21/chartex" xmlns:cx3="http://schemas.microsoft.com/office/drawing/2016/5/9/chartex" xmlns:cx4="http://schemas.microsoft.com/office/drawing/2016/5/10/chartex" xmlns:cx5="http://schemas.microsoft.com/office/drawing/2016/5/11/chartex" xmlns:cx6="http://schemas.microsoft.com/office/drawing/2016/5/12/chartex" xmlns:cx7="http://schemas.microsoft.com/office/drawing/2016/5/13/chartex" xmlns:cx8="http://schemas.microsoft.com/office/drawing/2016/5/14/chartex" xmlns:mc="http://schemas.openxmlformats.org/markup-compatibility/2006" xmlns:aink="http://schemas.microsoft.com/office/drawing/2016/ink" xmlns:am3d="http://schemas.microsoft.com/office/drawing/2017/model3d" xmlns:o="urn:schemas-microsoft-com:office:office" xmlns:r="http://schemas.openxmlformats.org/officeDocument/2006/relationships" xmlns:m="http://schemas.openxmlformats.org/officeDocument/2006/math" xmlns:v="urn:schemas-microsoft-com:vml" xmlns:wp14="http://schemas.microsoft.com/office/word/2010/wordprocessingDrawing" xmlns:wp="http://schemas.openxmlformats.org/drawingml/2006/wordprocessingDrawing" xmlns:w10="urn:schemas-microsoft-com:office:word" xmlns:w="http://schemas.openxmlformats.org/wordprocessingml/2006/main" xmlns:w14="http://schemas.microsoft.com/office/word/2010/wordml" xmlns:w15="http://schemas.microsoft.com/office/word/2012/wordml" xmlns:w16cex="http://schemas.microsoft.com/office/word/2018/wordml/cex" xmlns:w16cid="http://schemas.microsoft.com/office/word/2016/wordml/cid" xmlns:w16="http://schemas.microsoft.com/office/word/2018/wordml" xmlns:w16sdtdh="http://schemas.microsoft.com/office/word/2020/wordml/sdtdatahash" xmlns:w16se="http://schemas.microsoft.com/office/word/2015/wordml/symex" xmlns:wpg="http://schemas.microsoft.com/office/word/2010/wordprocessingGroup" xmlns:wpi="http://schemas.microsoft.com/office/word/2010/wordprocessingInk" xmlns:wne="http://schemas.microsoft.com/office/word/2006/wordml" xmlns:wps="http://schemas.microsoft.com/office/word/2010/wordprocessingShape" mc:Ignorable="w14 w15 w16se w16cid w16 w16cex w16sdtdh wp14">
   <w:abstractNum w:abstractNumId="0" w15:restartNumberingAfterBreak="0">
+    <w:nsid w:val="32BC16F2"/>
+    <w:multiLevelType w:val="multilevel"/>
+    <w:tmpl w:val="124C73E0"/>
+    <w:lvl w:ilvl="0">
+      <w:start w:val="1"/>
+      <w:numFmt w:val="decimal"/>
+      <w:lvlText w:val="%1."/>
+      <w:lvlJc w:val="left"/>
+      <w:pPr>
+        <w:tabs>
+          <w:tab w:val="num" w:pos="720"/>
+        </w:tabs>
+        <w:ind w:left="720" w:hanging="360"/>
+      </w:pPr>
+    </w:lvl>
+    <w:lvl w:ilvl="1" w:tentative="1">
+      <w:start w:val="1"/>
+      <w:numFmt w:val="decimal"/>
+      <w:lvlText w:val="%2."/>
+      <w:lvlJc w:val="left"/>
+      <w:pPr>
+        <w:tabs>
+          <w:tab w:val="num" w:pos="1440"/>
+        </w:tabs>
+        <w:ind w:left="1440" w:hanging="360"/>
+      </w:pPr>
+    </w:lvl>
+    <w:lvl w:ilvl="2" w:tentative="1">
+      <w:start w:val="1"/>
+      <w:numFmt w:val="decimal"/>
+      <w:lvlText w:val="%3."/>
+      <w:lvlJc w:val="left"/>
+      <w:pPr>
+        <w:tabs>
+          <w:tab w:val="num" w:pos="2160"/>
+        </w:tabs>
+        <w:ind w:left="2160" w:hanging="360"/>
+      </w:pPr>
+    </w:lvl>
+    <w:lvl w:ilvl="3" w:tentative="1">
+      <w:start w:val="1"/>
+      <w:numFmt w:val="decimal"/>
+      <w:lvlText w:val="%4."/>
+      <w:lvlJc w:val="left"/>
+      <w:pPr>
+        <w:tabs>
+          <w:tab w:val="num" w:pos="2880"/>
+        </w:tabs>
+        <w:ind w:left="2880" w:hanging="360"/>
+      </w:pPr>
+    </w:lvl>
+    <w:lvl w:ilvl="4" w:tentative="1">
+      <w:start w:val="1"/>
+      <w:numFmt w:val="decimal"/>
+      <w:lvlText w:val="%5."/>
+      <w:lvlJc w:val="left"/>
+      <w:pPr>
+        <w:tabs>
+          <w:tab w:val="num" w:pos="3600"/>
+        </w:tabs>
+        <w:ind w:left="3600" w:hanging="360"/>
+      </w:pPr>
+    </w:lvl>
+    <w:lvl w:ilvl="5" w:tentative="1">
+      <w:start w:val="1"/>
+      <w:numFmt w:val="decimal"/>
+      <w:lvlText w:val="%6."/>
+      <w:lvlJc w:val="left"/>
+      <w:pPr>
+        <w:tabs>
+          <w:tab w:val="num" w:pos="4320"/>
+        </w:tabs>
+        <w:ind w:left="4320" w:hanging="360"/>
+      </w:pPr>
+    </w:lvl>
+    <w:lvl w:ilvl="6" w:tentative="1">
+      <w:start w:val="1"/>
+      <w:numFmt w:val="decimal"/>
+      <w:lvlText w:val="%7."/>
+      <w:lvlJc w:val="left"/>
+      <w:pPr>
+        <w:tabs>
+          <w:tab w:val="num" w:pos="5040"/>
+        </w:tabs>
+        <w:ind w:left="5040" w:hanging="360"/>
+      </w:pPr>
+    </w:lvl>
+    <w:lvl w:ilvl="7" w:tentative="1">
+      <w:start w:val="1"/>
+      <w:numFmt w:val="decimal"/>
+      <w:lvlText w:val="%8."/>
+      <w:lvlJc w:val="left"/>
+      <w:pPr>
+        <w:tabs>
+          <w:tab w:val="num" w:pos="5760"/>
+        </w:tabs>
+        <w:ind w:left="5760" w:hanging="360"/>
+      </w:pPr>
+    </w:lvl>
+    <w:lvl w:ilvl="8" w:tentative="1">
+      <w:start w:val="1"/>
+      <w:numFmt w:val="decimal"/>
+      <w:lvlText w:val="%9."/>
+      <w:lvlJc w:val="left"/>
+      <w:pPr>
+        <w:tabs>
+          <w:tab w:val="num" w:pos="6480"/>
+        </w:tabs>
+        <w:ind w:left="6480" w:hanging="360"/>
+      </w:pPr>
+    </w:lvl>
+  </w:abstractNum>
+  <w:abstractNum w:abstractNumId="1" w15:restartNumberingAfterBreak="0">
     <w:nsid w:val="4E5A2117"/>
     <w:multiLevelType w:val="hybridMultilevel"/>
     <w:tmpl w:val="B7DE2F7E"/>
@@ -395,7 +1103,96 @@
       </w:pPr>
     </w:lvl>
   </w:abstractNum>
-  <w:abstractNum w:abstractNumId="1" w15:restartNumberingAfterBreak="0">
+  <w:abstractNum w:abstractNumId="2" w15:restartNumberingAfterBreak="0">
+    <w:nsid w:val="596E13A8"/>
+    <w:multiLevelType w:val="hybridMultilevel"/>
+    <w:tmpl w:val="73726414"/>
+    <w:lvl w:ilvl="0" w:tplc="0409000F">
+      <w:start w:val="1"/>
+      <w:numFmt w:val="decimal"/>
+      <w:lvlText w:val="%1."/>
+      <w:lvlJc w:val="left"/>
+      <w:pPr>
+        <w:ind w:left="360" w:hanging="360"/>
+      </w:pPr>
+      <w:rPr>
+        <w:rFonts w:hint="default"/>
+      </w:rPr>
+    </w:lvl>
+    <w:lvl w:ilvl="1" w:tplc="04090019" w:tentative="1">
+      <w:start w:val="1"/>
+      <w:numFmt w:val="lowerLetter"/>
+      <w:lvlText w:val="%2."/>
+      <w:lvlJc w:val="left"/>
+      <w:pPr>
+        <w:ind w:left="1080" w:hanging="360"/>
+      </w:pPr>
+    </w:lvl>
+    <w:lvl w:ilvl="2" w:tplc="0409001B" w:tentative="1">
+      <w:start w:val="1"/>
+      <w:numFmt w:val="lowerRoman"/>
+      <w:lvlText w:val="%3."/>
+      <w:lvlJc w:val="right"/>
+      <w:pPr>
+        <w:ind w:left="1800" w:hanging="180"/>
+      </w:pPr>
+    </w:lvl>
+    <w:lvl w:ilvl="3" w:tplc="0409000F" w:tentative="1">
+      <w:start w:val="1"/>
+      <w:numFmt w:val="decimal"/>
+      <w:lvlText w:val="%4."/>
+      <w:lvlJc w:val="left"/>
+      <w:pPr>
+        <w:ind w:left="2520" w:hanging="360"/>
+      </w:pPr>
+    </w:lvl>
+    <w:lvl w:ilvl="4" w:tplc="04090019" w:tentative="1">
+      <w:start w:val="1"/>
+      <w:numFmt w:val="lowerLetter"/>
+      <w:lvlText w:val="%5."/>
+      <w:lvlJc w:val="left"/>
+      <w:pPr>
+        <w:ind w:left="3240" w:hanging="360"/>
+      </w:pPr>
+    </w:lvl>
+    <w:lvl w:ilvl="5" w:tplc="0409001B" w:tentative="1">
+      <w:start w:val="1"/>
+      <w:numFmt w:val="lowerRoman"/>
+      <w:lvlText w:val="%6."/>
+      <w:lvlJc w:val="right"/>
+      <w:pPr>
+        <w:ind w:left="3960" w:hanging="180"/>
+      </w:pPr>
+    </w:lvl>
+    <w:lvl w:ilvl="6" w:tplc="0409000F" w:tentative="1">
+      <w:start w:val="1"/>
+      <w:numFmt w:val="decimal"/>
+      <w:lvlText w:val="%7."/>
+      <w:lvlJc w:val="left"/>
+      <w:pPr>
+        <w:ind w:left="4680" w:hanging="360"/>
+      </w:pPr>
+    </w:lvl>
+    <w:lvl w:ilvl="7" w:tplc="04090019" w:tentative="1">
+      <w:start w:val="1"/>
+      <w:numFmt w:val="lowerLetter"/>
+      <w:lvlText w:val="%8."/>
+      <w:lvlJc w:val="left"/>
+      <w:pPr>
+        <w:ind w:left="5400" w:hanging="360"/>
+      </w:pPr>
+    </w:lvl>
+    <w:lvl w:ilvl="8" w:tplc="0409001B" w:tentative="1">
+      <w:start w:val="1"/>
+      <w:numFmt w:val="lowerRoman"/>
+      <w:lvlText w:val="%9."/>
+      <w:lvlJc w:val="right"/>
+      <w:pPr>
+        <w:ind w:left="6120" w:hanging="180"/>
+      </w:pPr>
+    </w:lvl>
+  </w:abstractNum>
+  <w:abstractNum w:abstractNumId="3" w15:restartNumberingAfterBreak="0">
     <w:nsid w:val="62BF1193"/>
     <w:multiLevelType w:val="hybridMultilevel"/>
     <w:tmpl w:val="8E6EAECA"/>
@@ -484,10 +1281,16 @@
       </w:pPr>
     </w:lvl>
   </w:abstractNum>
-  <w:num w:numId="1" w16cid:durableId="412702952">
+  <w:num w:numId="1">
+    <w:abstractNumId w:val="3"/>
+  </w:num>
+  <w:num w:numId="2">
     <w:abstractNumId w:val="1"/>
   </w:num>
-  <w:num w:numId="2" w16cid:durableId="10957257">
+  <w:num w:numId="3">
+    <w:abstractNumId w:val="2"/>
+  </w:num>
+  <w:num w:numId="4">
     <w:abstractNumId w:val="0"/>
   </w:num>
 </w:numbering>
@@ -498,7 +1301,7 @@
   <w:docDefaults>
     <w:rPrDefault>
       <w:rPr>
-        <w:rFonts w:ascii="Calibri" w:eastAsia="Calibri" w:hAnsi="Calibri" w:cs="Times New Roman"/>
+        <w:rFonts w:ascii="Calibri" w:eastAsia="SimSun" w:hAnsi="Calibri" w:cs="Times New Roman"/>
         <w:lang w:val="en-US" w:eastAsia="en-US" w:bidi="ar-SA"/>
       </w:rPr>
     </w:rPrDefault>
@@ -1034,6 +1837,104 @@
       <w:szCs w:val="22"/>
     </w:rPr>
   </w:style>
+  <w:style w:type="paragraph" w:styleId="Header">
+    <w:name w:val="header"/>
+    <w:basedOn w:val="Normal"/>
+    <w:link w:val="HeaderChar"/>
+    <w:uiPriority w:val="99"/>
+    <w:unhideWhenUsed/>
+    <w:rsid w:val="00E95476"/>
+    <w:pPr>
+      <w:tabs>
+        <w:tab w:val="center" w:pos="4680"/>
+        <w:tab w:val="right" w:pos="9360"/>
+      </w:tabs>
+    </w:pPr>
+  </w:style>
+  <w:style w:type="character" w:customStyle="1" w:styleId="HeaderChar">
+    <w:name w:val="Header Char"/>
+    <w:link w:val="Header"/>
+    <w:uiPriority w:val="99"/>
+    <w:rsid w:val="00E95476"/>
+    <w:rPr>
+      <w:sz w:val="22"/>
+      <w:szCs w:val="22"/>
+      <w:lang w:eastAsia="en-US"/>
+    </w:rPr>
+  </w:style>
+  <w:style w:type="paragraph" w:styleId="Footer">
+    <w:name w:val="footer"/>
+    <w:basedOn w:val="Normal"/>
+    <w:link w:val="FooterChar"/>
+    <w:uiPriority w:val="99"/>
+    <w:unhideWhenUsed/>
+    <w:rsid w:val="00E95476"/>
+    <w:pPr>
+      <w:tabs>
+        <w:tab w:val="center" w:pos="4680"/>
+        <w:tab w:val="right" w:pos="9360"/>
+      </w:tabs>
+    </w:pPr>
+  </w:style>
+  <w:style w:type="character" w:customStyle="1" w:styleId="FooterChar">
+    <w:name w:val="Footer Char"/>
+    <w:link w:val="Footer"/>
+    <w:uiPriority w:val="99"/>
+    <w:rsid w:val="00E95476"/>
+    <w:rPr>
+      <w:sz w:val="22"/>
+      <w:szCs w:val="22"/>
+      <w:lang w:eastAsia="en-US"/>
+    </w:rPr>
+  </w:style>
+  <w:style w:type="paragraph" w:styleId="NoSpacing">
+    <w:name w:val="No Spacing"/>
+    <w:uiPriority w:val="1"/>
+    <w:qFormat/>
+    <w:rsid w:val="00D92AD1"/>
+    <w:rPr>
+      <w:rFonts w:eastAsia="DengXian"/>
+      <w:sz w:val="22"/>
+      <w:szCs w:val="22"/>
+      <w:lang w:eastAsia="zh-CN"/>
+    </w:rPr>
+  </w:style>
+  <w:style w:type="paragraph" w:styleId="ListParagraph">
+    <w:name w:val="List Paragraph"/>
+    <w:basedOn w:val="Normal"/>
+    <w:uiPriority w:val="34"/>
+    <w:qFormat/>
+    <w:rsid w:val="00D10111"/>
+    <w:pPr>
+      <w:ind w:left="720"/>
+    </w:pPr>
+  </w:style>
+  <w:style w:type="character" w:styleId="PageNumber">
+    <w:name w:val="page number"/>
+    <w:basedOn w:val="DefaultParagraphFont"/>
+    <w:uiPriority w:val="99"/>
+    <w:semiHidden/>
+    <w:unhideWhenUsed/>
+    <w:rsid w:val="00741D3F"/>
+  </w:style>
+  <w:style w:type="paragraph" w:styleId="NormalWeb">
+    <w:name w:val="Normal (Web)"/>
+    <w:basedOn w:val="Normal"/>
+    <w:uiPriority w:val="99"/>
+    <w:semiHidden/>
+    <w:unhideWhenUsed/>
+    <w:rsid w:val="001B44C8"/>
+    <w:pPr>
+      <w:spacing w:before="100" w:beforeAutospacing="1" w:after="100" w:afterAutospacing="1" w:line="240" w:lineRule="auto"/>
+      <w:ind w:left="0"/>
+    </w:pPr>
+    <w:rPr>
+      <w:rFonts w:ascii="Times New Roman" w:eastAsia="Times New Roman" w:hAnsi="Times New Roman"/>
+      <w:sz w:val="24"/>
+      <w:szCs w:val="24"/>
+      <w:lang w:eastAsia="zh-CN"/>
+    </w:rPr>
+  </w:style>
 </w:styles>
 </file>
 
@@ -1330,4 +2231,16 @@
     </a:ext>
   </a:extLst>
 </a:theme>
+</file>
+
+<file path=customXml/item1.xml><?xml version="1.0" encoding="utf-8"?>
+<b:Sources xmlns:b="http://schemas.openxmlformats.org/officeDocument/2006/bibliography" xmlns="http://schemas.openxmlformats.org/officeDocument/2006/bibliography" SelectedStyle="/APASixthEditionOfficeOnline.xsl" StyleName="APA" Version="6"/>
+</file>
+
+<file path=customXml/itemProps1.xml><?xml version="1.0" encoding="utf-8"?>
+<ds:datastoreItem xmlns:ds="http://schemas.openxmlformats.org/officeDocument/2006/customXml" ds:itemID="{819D0D3B-AFE3-B142-ADF4-011FC0F3ABD7}">
+  <ds:schemaRefs>
+    <ds:schemaRef ds:uri="http://schemas.openxmlformats.org/officeDocument/2006/bibliography"/>
+  </ds:schemaRefs>
+</ds:datastoreItem>
 </file>
</xml_diff>